<commit_message>
01 game doc update
</commit_message>
<xml_diff>
--- a/doc/01Game.docx
+++ b/doc/01Game.docx
@@ -44,8 +44,6 @@
         </w:rPr>
         <w:t>游戏介绍</w:t>
       </w:r>
-      <w:bookmarkStart w:id="0" w:name="_GoBack"/>
-      <w:bookmarkEnd w:id="0"/>
       <w:r>
         <w:rPr>
           <w:rFonts w:hint="eastAsia"/>
@@ -109,13 +107,76 @@
         <w:rPr>
           <w:rFonts w:hint="eastAsia"/>
         </w:rPr>
-        <w:t>玩家首先提交自己的策略和随机种子，系统会计算出这两者的拼接的哈希值。</w:t>
-      </w:r>
-      <w:r>
-        <w:rPr>
-          <w:rFonts w:hint="eastAsia"/>
-        </w:rPr>
-        <w:t>在两名玩家的哈希值均确定之后，两名玩家提交自己的随机种子的原始值</w:t>
+        <w:t>玩家首先提交自己的策略和随机种子拼接</w:t>
+      </w:r>
+      <w:r>
+        <w:rPr>
+          <w:rFonts w:hint="eastAsia"/>
+        </w:rPr>
+        <w:t>后</w:t>
+      </w:r>
+      <w:r>
+        <w:rPr>
+          <w:rFonts w:hint="eastAsia"/>
+        </w:rPr>
+        <w:t>的哈希值</w:t>
+      </w:r>
+      <w:r>
+        <w:rPr>
+          <w:rFonts w:hint="eastAsia"/>
+        </w:rPr>
+        <w:t>（在我们的实现中使用</w:t>
+      </w:r>
+      <w:r>
+        <w:rPr>
+          <w:rFonts w:hint="eastAsia"/>
+        </w:rPr>
+        <w:t xml:space="preserve"> MD5</w:t>
+      </w:r>
+      <w:r>
+        <w:t xml:space="preserve"> </w:t>
+      </w:r>
+      <w:r>
+        <w:rPr>
+          <w:rFonts w:hint="eastAsia"/>
+        </w:rPr>
+        <w:t>算法）</w:t>
+      </w:r>
+      <w:r>
+        <w:rPr>
+          <w:rFonts w:hint="eastAsia"/>
+        </w:rPr>
+        <w:t>。</w:t>
+      </w:r>
+      <w:r>
+        <w:rPr>
+          <w:rFonts w:hint="eastAsia"/>
+        </w:rPr>
+        <w:t>在两名玩家的哈希值均提交</w:t>
+      </w:r>
+      <w:r>
+        <w:rPr>
+          <w:rFonts w:hint="eastAsia"/>
+        </w:rPr>
+        <w:t>之后，两名玩家</w:t>
+      </w:r>
+      <w:r>
+        <w:rPr>
+          <w:rFonts w:hint="eastAsia"/>
+        </w:rPr>
+        <w:t>再</w:t>
+      </w:r>
+      <w:r>
+        <w:rPr>
+          <w:rFonts w:hint="eastAsia"/>
+        </w:rPr>
+        <w:t>提交自己选择的策略以及</w:t>
+      </w:r>
+      <w:r>
+        <w:rPr>
+          <w:rFonts w:hint="eastAsia"/>
+        </w:rPr>
+        <w:t>随机种子的原始值</w:t>
       </w:r>
       <w:r>
         <w:rPr>
@@ -127,103 +188,13 @@
         <w:rPr>
           <w:rFonts w:hint="eastAsia"/>
         </w:rPr>
-        <w:t>据此</w:t>
-      </w:r>
-      <w:r>
-        <w:rPr>
-          <w:rFonts w:hint="eastAsia"/>
-        </w:rPr>
-        <w:t>计算出</w:t>
-      </w:r>
-      <w:r>
-        <w:rPr>
-          <w:rFonts w:hint="eastAsia"/>
-        </w:rPr>
-        <w:t>各</w:t>
-      </w:r>
-      <w:r>
-        <w:rPr>
-          <w:rFonts w:hint="eastAsia"/>
-        </w:rPr>
-        <w:t>玩家的</w:t>
-      </w:r>
-      <w:r>
-        <w:rPr>
-          <w:rFonts w:hint="eastAsia"/>
-        </w:rPr>
-        <w:t>策略</w:t>
-      </w:r>
-      <w:r>
-        <w:rPr>
-          <w:rFonts w:hint="eastAsia"/>
-        </w:rPr>
-        <w:t>，</w:t>
-      </w:r>
-      <w:r>
-        <w:rPr>
-          <w:rFonts w:hint="eastAsia"/>
-        </w:rPr>
-        <w:t>并且该</w:t>
-      </w:r>
-      <w:r>
-        <w:rPr>
-          <w:rFonts w:hint="eastAsia"/>
-        </w:rPr>
-        <w:t>计算出的</w:t>
-      </w:r>
-      <w:r>
-        <w:rPr>
-          <w:rFonts w:hint="eastAsia"/>
-        </w:rPr>
-        <w:t>策略</w:t>
-      </w:r>
-      <w:r>
-        <w:rPr>
-          <w:rFonts w:hint="eastAsia"/>
-        </w:rPr>
-        <w:t>是确定</w:t>
-      </w:r>
-      <w:r>
-        <w:rPr>
-          <w:rFonts w:hint="eastAsia"/>
-        </w:rPr>
-        <w:t>与</w:t>
-      </w:r>
-      <w:r>
-        <w:rPr>
-          <w:rFonts w:hint="eastAsia"/>
-        </w:rPr>
-        <w:t>玩家</w:t>
-      </w:r>
-      <w:r>
-        <w:rPr>
-          <w:rFonts w:hint="eastAsia"/>
-        </w:rPr>
-        <w:t>最初</w:t>
-      </w:r>
-      <w:r>
-        <w:rPr>
-          <w:rFonts w:hint="eastAsia"/>
-        </w:rPr>
-        <w:t>提交的</w:t>
-      </w:r>
-      <w:r>
-        <w:rPr>
-          <w:rFonts w:hint="eastAsia"/>
-        </w:rPr>
-        <w:t>策略</w:t>
-      </w:r>
-      <w:r>
-        <w:rPr>
-          <w:rFonts w:hint="eastAsia"/>
-        </w:rPr>
-        <w:t>相同的</w:t>
-      </w:r>
-      <w:r>
-        <w:rPr>
-          <w:rFonts w:hint="eastAsia"/>
-        </w:rPr>
-        <w:t>，这一点是由哈希函数的性质来保证。</w:t>
+        <w:t>验证该两者拼接后的哈希值是否与之前提交的值一致，从而确定玩家没有作弊，</w:t>
+      </w:r>
+      <w:r>
+        <w:rPr>
+          <w:rFonts w:hint="eastAsia"/>
+        </w:rPr>
+        <w:t>并根据两名玩家的原始策略确定两者的胜负。</w:t>
       </w:r>
     </w:p>
     <w:p>
@@ -231,28 +202,45 @@
         <w:rPr>
           <w:rFonts w:hint="eastAsia"/>
         </w:rPr>
-        <w:t>玩家的收益计算如下：如果</w:t>
-      </w:r>
-      <w:r>
-        <w:rPr>
-          <w:rFonts w:hint="eastAsia"/>
-        </w:rPr>
-        <w:t>两者选择的策略相同，则开启游戏的玩家获得</w:t>
-      </w:r>
-      <w:r>
-        <w:rPr>
-          <w:rFonts w:hint="eastAsia"/>
-        </w:rPr>
-        <w:t>0.</w:t>
-      </w:r>
-      <w:r>
-        <w:t>1 NAS</w:t>
-      </w:r>
-      <w:r>
-        <w:rPr>
-          <w:rFonts w:hint="eastAsia"/>
-        </w:rPr>
-        <w:t>，否则加入游戏的玩家获得</w:t>
+        <w:t>玩家的</w:t>
+      </w:r>
+      <w:r>
+        <w:rPr>
+          <w:rFonts w:hint="eastAsia"/>
+        </w:rPr>
+        <w:t>胜负规则</w:t>
+      </w:r>
+      <w:r>
+        <w:rPr>
+          <w:rFonts w:hint="eastAsia"/>
+        </w:rPr>
+        <w:t>如下：如果</w:t>
+      </w:r>
+      <w:r>
+        <w:rPr>
+          <w:rFonts w:hint="eastAsia"/>
+        </w:rPr>
+        <w:t>两名玩家</w:t>
+      </w:r>
+      <w:r>
+        <w:rPr>
+          <w:rFonts w:hint="eastAsia"/>
+        </w:rPr>
+        <w:t>选择的策略相同，则开启游戏的玩家</w:t>
+      </w:r>
+      <w:r>
+        <w:rPr>
+          <w:rFonts w:hint="eastAsia"/>
+        </w:rPr>
+        <w:t>获胜，否则加入游戏的玩家获胜。</w:t>
+      </w:r>
+    </w:p>
+    <w:p>
+      <w:r>
+        <w:rPr>
+          <w:rFonts w:hint="eastAsia"/>
+        </w:rPr>
+        <w:t>注意在游戏开始时我们需要两名玩家分别提交</w:t>
       </w:r>
       <w:r>
         <w:rPr>
@@ -261,7 +249,173 @@
         <w:t xml:space="preserve"> </w:t>
       </w:r>
       <w:r>
-        <w:t>0.1 NAS.</w:t>
+        <w:t xml:space="preserve">0.01 NAS </w:t>
+      </w:r>
+      <w:r>
+        <w:rPr>
+          <w:rFonts w:hint="eastAsia"/>
+        </w:rPr>
+        <w:t>作为押金，押金的作用</w:t>
+      </w:r>
+      <w:r>
+        <w:rPr>
+          <w:rFonts w:hint="eastAsia"/>
+        </w:rPr>
+        <w:t>仅仅为保证游戏的顺利</w:t>
+      </w:r>
+      <w:r>
+        <w:rPr>
+          <w:rFonts w:hint="eastAsia"/>
+        </w:rPr>
+        <w:t>及公平</w:t>
+      </w:r>
+      <w:r>
+        <w:rPr>
+          <w:rFonts w:hint="eastAsia"/>
+        </w:rPr>
+        <w:t>进行</w:t>
+      </w:r>
+      <w:r>
+        <w:rPr>
+          <w:rFonts w:hint="eastAsia"/>
+        </w:rPr>
+        <w:t>：</w:t>
+      </w:r>
+      <w:r>
+        <w:rPr>
+          <w:rFonts w:hint="eastAsia"/>
+        </w:rPr>
+        <w:t>1</w:t>
+      </w:r>
+      <w:r>
+        <w:t xml:space="preserve">. </w:t>
+      </w:r>
+      <w:r>
+        <w:rPr>
+          <w:rFonts w:hint="eastAsia"/>
+        </w:rPr>
+        <w:t>保证</w:t>
+      </w:r>
+      <w:r>
+        <w:rPr>
+          <w:rFonts w:hint="eastAsia"/>
+        </w:rPr>
+        <w:t>玩家在限定时限内进行下一步操作</w:t>
+      </w:r>
+      <w:r>
+        <w:rPr>
+          <w:rFonts w:hint="eastAsia"/>
+        </w:rPr>
+        <w:t>（通过超时机制）</w:t>
+      </w:r>
+      <w:r>
+        <w:rPr>
+          <w:rFonts w:hint="eastAsia"/>
+        </w:rPr>
+        <w:t xml:space="preserve"> </w:t>
+      </w:r>
+      <w:r>
+        <w:t xml:space="preserve">2. </w:t>
+      </w:r>
+      <w:r>
+        <w:rPr>
+          <w:rFonts w:hint="eastAsia"/>
+        </w:rPr>
+        <w:t>保证玩家在第二阶段提交</w:t>
+      </w:r>
+      <w:r>
+        <w:rPr>
+          <w:rFonts w:hint="eastAsia"/>
+        </w:rPr>
+        <w:t>的策略和随机种子没有经过修改</w:t>
+      </w:r>
+      <w:r>
+        <w:rPr>
+          <w:rFonts w:hint="eastAsia"/>
+        </w:rPr>
+        <w:t>（通过检验哈希值）</w:t>
+      </w:r>
+      <w:r>
+        <w:rPr>
+          <w:rFonts w:hint="eastAsia"/>
+        </w:rPr>
+        <w:t>。</w:t>
+      </w:r>
+      <w:r>
+        <w:rPr>
+          <w:rFonts w:hint="eastAsia"/>
+        </w:rPr>
+        <w:t>如果上面两点没有得到满足，</w:t>
+      </w:r>
+      <w:r>
+        <w:rPr>
+          <w:rFonts w:hint="eastAsia"/>
+        </w:rPr>
+        <w:t>则押金将会转</w:t>
+      </w:r>
+      <w:r>
+        <w:rPr>
+          <w:rFonts w:hint="eastAsia"/>
+        </w:rPr>
+        <w:t>入对方玩家账号</w:t>
+      </w:r>
+      <w:r>
+        <w:rPr>
+          <w:rFonts w:hint="eastAsia"/>
+        </w:rPr>
+        <w:t>。</w:t>
+      </w:r>
+    </w:p>
+    <w:p>
+      <w:pPr>
+        <w:rPr>
+          <w:rFonts w:hint="eastAsia"/>
+        </w:rPr>
+      </w:pPr>
+      <w:r>
+        <w:rPr>
+          <w:rFonts w:hint="eastAsia"/>
+        </w:rPr>
+        <w:t>在其他的所有情况下，押金将会完整退回，仅收取</w:t>
+      </w:r>
+      <w:r>
+        <w:rPr>
+          <w:rFonts w:hint="eastAsia"/>
+        </w:rPr>
+        <w:t>合约</w:t>
+      </w:r>
+      <w:r>
+        <w:rPr>
+          <w:rFonts w:hint="eastAsia"/>
+        </w:rPr>
+        <w:t>运行所</w:t>
+      </w:r>
+      <w:r>
+        <w:rPr>
+          <w:rFonts w:hint="eastAsia"/>
+        </w:rPr>
+        <w:t>必须的</w:t>
+      </w:r>
+      <w:r>
+        <w:rPr>
+          <w:rFonts w:hint="eastAsia"/>
+        </w:rPr>
+        <w:t>少量</w:t>
+      </w:r>
+      <w:r>
+        <w:rPr>
+          <w:rFonts w:hint="eastAsia"/>
+        </w:rPr>
+        <w:t xml:space="preserve"> </w:t>
+      </w:r>
+      <w:r>
+        <w:t xml:space="preserve">gas </w:t>
+      </w:r>
+      <w:r>
+        <w:rPr>
+          <w:rFonts w:hint="eastAsia"/>
+        </w:rPr>
+        <w:t>费用。</w:t>
       </w:r>
     </w:p>
     <w:p>
@@ -295,6 +449,9 @@
         <w:t>0</w:t>
       </w:r>
       <w:r>
+        <w:t xml:space="preserve"> </w:t>
+      </w:r>
+      <w:r>
         <w:t>1</w:t>
       </w:r>
       <w:r>
@@ -596,750 +753,8 @@
         </w:rPr>
         <w:t>写入区块链。</w:t>
       </w:r>
-    </w:p>
-    <w:p>
-      <w:r>
-        <w:rPr>
-          <w:rFonts w:hint="eastAsia"/>
-        </w:rPr>
-        <w:t>游戏进行操作的截图如下所示：</w:t>
-      </w:r>
-    </w:p>
-    <w:p/>
-    <w:p/>
-    <w:p/>
-    <w:p/>
-    <w:p/>
-    <w:p/>
-    <w:p/>
-    <w:p>
-      <w:r>
-        <w:rPr>
-          <w:rFonts w:hint="eastAsia"/>
-        </w:rPr>
-        <w:t>玩家</w:t>
-      </w:r>
-      <w:r>
-        <w:rPr>
-          <w:rFonts w:hint="eastAsia"/>
-        </w:rPr>
-        <w:t xml:space="preserve"> A</w:t>
-      </w:r>
-      <w:r>
-        <w:t xml:space="preserve"> </w:t>
-      </w:r>
-      <w:r>
-        <w:rPr>
-          <w:rFonts w:hint="eastAsia"/>
-        </w:rPr>
-        <w:t>首先进入游戏，会看到登录的界面：</w:t>
-      </w:r>
-    </w:p>
-    <w:p>
-      <w:r>
-        <w:rPr>
-          <w:noProof/>
-        </w:rPr>
-        <w:drawing>
-          <wp:inline distT="0" distB="0" distL="0" distR="0" wp14:anchorId="0F7B2A8C" wp14:editId="031BF01E">
-            <wp:extent cx="5943600" cy="3341370"/>
-            <wp:effectExtent l="0" t="0" r="0" b="0"/>
-            <wp:docPr id="10" name="Picture 10"/>
-            <wp:cNvGraphicFramePr>
-              <a:graphicFrameLocks xmlns:a="http://schemas.openxmlformats.org/drawingml/2006/main" noChangeAspect="1"/>
-            </wp:cNvGraphicFramePr>
-            <a:graphic xmlns:a="http://schemas.openxmlformats.org/drawingml/2006/main">
-              <a:graphicData uri="http://schemas.openxmlformats.org/drawingml/2006/picture">
-                <pic:pic xmlns:pic="http://schemas.openxmlformats.org/drawingml/2006/picture">
-                  <pic:nvPicPr>
-                    <pic:cNvPr id="10" name="Screenshot (22).png"/>
-                    <pic:cNvPicPr/>
-                  </pic:nvPicPr>
-                  <pic:blipFill>
-                    <a:blip r:embed="rId6">
-                      <a:extLst>
-                        <a:ext uri="{28A0092B-C50C-407E-A947-70E740481C1C}">
-                          <a14:useLocalDpi xmlns:a14="http://schemas.microsoft.com/office/drawing/2010/main" val="0"/>
-                        </a:ext>
-                      </a:extLst>
-                    </a:blip>
-                    <a:stretch>
-                      <a:fillRect/>
-                    </a:stretch>
-                  </pic:blipFill>
-                  <pic:spPr>
-                    <a:xfrm>
-                      <a:off x="0" y="0"/>
-                      <a:ext cx="5943600" cy="3341370"/>
-                    </a:xfrm>
-                    <a:prstGeom prst="rect">
-                      <a:avLst/>
-                    </a:prstGeom>
-                  </pic:spPr>
-                </pic:pic>
-              </a:graphicData>
-            </a:graphic>
-          </wp:inline>
-        </w:drawing>
-      </w:r>
-    </w:p>
-    <w:p>
-      <w:r>
-        <w:rPr>
-          <w:rFonts w:hint="eastAsia"/>
-        </w:rPr>
-        <w:t>玩家</w:t>
-      </w:r>
-      <w:r>
-        <w:rPr>
-          <w:rFonts w:hint="eastAsia"/>
-        </w:rPr>
-        <w:t xml:space="preserve"> A</w:t>
-      </w:r>
-      <w:r>
-        <w:t xml:space="preserve"> </w:t>
-      </w:r>
-      <w:r>
-        <w:rPr>
-          <w:rFonts w:hint="eastAsia"/>
-        </w:rPr>
-        <w:t>登录钱包之后，</w:t>
-      </w:r>
-      <w:r>
-        <w:rPr>
-          <w:rFonts w:hint="eastAsia"/>
-        </w:rPr>
-        <w:t>如果当前没有游戏进行</w:t>
-      </w:r>
-      <w:r>
-        <w:rPr>
-          <w:rFonts w:hint="eastAsia"/>
-        </w:rPr>
-        <w:t>，</w:t>
-      </w:r>
-      <w:r>
-        <w:rPr>
-          <w:rFonts w:hint="eastAsia"/>
-        </w:rPr>
-        <w:t>会</w:t>
-      </w:r>
-      <w:r>
-        <w:rPr>
-          <w:rFonts w:hint="eastAsia"/>
-        </w:rPr>
-        <w:t>被要求</w:t>
-      </w:r>
-      <w:r>
-        <w:rPr>
-          <w:rFonts w:hint="eastAsia"/>
-        </w:rPr>
-        <w:t>选择自己的策略和确定随机种子</w:t>
-      </w:r>
-      <w:r>
-        <w:rPr>
-          <w:rFonts w:hint="eastAsia"/>
-        </w:rPr>
-        <w:t>以开启新游戏</w:t>
-      </w:r>
-      <w:r>
-        <w:rPr>
-          <w:rFonts w:hint="eastAsia"/>
-        </w:rPr>
-        <w:t>：</w:t>
-      </w:r>
-    </w:p>
-    <w:p>
-      <w:r>
-        <w:rPr>
-          <w:noProof/>
-        </w:rPr>
-        <w:drawing>
-          <wp:inline distT="0" distB="0" distL="0" distR="0">
-            <wp:extent cx="5943600" cy="3341370"/>
-            <wp:effectExtent l="0" t="0" r="0" b="0"/>
-            <wp:docPr id="1" name="Picture 1"/>
-            <wp:cNvGraphicFramePr>
-              <a:graphicFrameLocks xmlns:a="http://schemas.openxmlformats.org/drawingml/2006/main" noChangeAspect="1"/>
-            </wp:cNvGraphicFramePr>
-            <a:graphic xmlns:a="http://schemas.openxmlformats.org/drawingml/2006/main">
-              <a:graphicData uri="http://schemas.openxmlformats.org/drawingml/2006/picture">
-                <pic:pic xmlns:pic="http://schemas.openxmlformats.org/drawingml/2006/picture">
-                  <pic:nvPicPr>
-                    <pic:cNvPr id="1" name="Screenshot (13).png"/>
-                    <pic:cNvPicPr/>
-                  </pic:nvPicPr>
-                  <pic:blipFill>
-                    <a:blip r:embed="rId7">
-                      <a:extLst>
-                        <a:ext uri="{28A0092B-C50C-407E-A947-70E740481C1C}">
-                          <a14:useLocalDpi xmlns:a14="http://schemas.microsoft.com/office/drawing/2010/main" val="0"/>
-                        </a:ext>
-                      </a:extLst>
-                    </a:blip>
-                    <a:stretch>
-                      <a:fillRect/>
-                    </a:stretch>
-                  </pic:blipFill>
-                  <pic:spPr>
-                    <a:xfrm>
-                      <a:off x="0" y="0"/>
-                      <a:ext cx="5943600" cy="3341370"/>
-                    </a:xfrm>
-                    <a:prstGeom prst="rect">
-                      <a:avLst/>
-                    </a:prstGeom>
-                  </pic:spPr>
-                </pic:pic>
-              </a:graphicData>
-            </a:graphic>
-          </wp:inline>
-        </w:drawing>
-      </w:r>
-    </w:p>
-    <w:p/>
-    <w:p>
-      <w:pPr>
-        <w:rPr>
-          <w:noProof/>
-        </w:rPr>
-      </w:pPr>
-      <w:r>
-        <w:rPr>
-          <w:rFonts w:hint="eastAsia"/>
-        </w:rPr>
-        <w:lastRenderedPageBreak/>
-        <w:t>此时玩家</w:t>
-      </w:r>
-      <w:r>
-        <w:rPr>
-          <w:rFonts w:hint="eastAsia"/>
-        </w:rPr>
-        <w:t xml:space="preserve"> A</w:t>
-      </w:r>
-      <w:r>
-        <w:rPr>
-          <w:rFonts w:hint="eastAsia"/>
-        </w:rPr>
-        <w:t>已经选定了策略以及随机种子：</w:t>
-      </w:r>
-      <w:r>
-        <w:rPr>
-          <w:noProof/>
-        </w:rPr>
-        <w:t xml:space="preserve"> </w:t>
-      </w:r>
-    </w:p>
-    <w:p>
-      <w:r>
-        <w:rPr>
-          <w:noProof/>
-        </w:rPr>
-        <w:drawing>
-          <wp:inline distT="0" distB="0" distL="0" distR="0">
-            <wp:extent cx="5943600" cy="3341370"/>
-            <wp:effectExtent l="0" t="0" r="0" b="0"/>
-            <wp:docPr id="2" name="Picture 2"/>
-            <wp:cNvGraphicFramePr>
-              <a:graphicFrameLocks xmlns:a="http://schemas.openxmlformats.org/drawingml/2006/main" noChangeAspect="1"/>
-            </wp:cNvGraphicFramePr>
-            <a:graphic xmlns:a="http://schemas.openxmlformats.org/drawingml/2006/main">
-              <a:graphicData uri="http://schemas.openxmlformats.org/drawingml/2006/picture">
-                <pic:pic xmlns:pic="http://schemas.openxmlformats.org/drawingml/2006/picture">
-                  <pic:nvPicPr>
-                    <pic:cNvPr id="2" name="Screenshot (14).png"/>
-                    <pic:cNvPicPr/>
-                  </pic:nvPicPr>
-                  <pic:blipFill>
-                    <a:blip r:embed="rId8">
-                      <a:extLst>
-                        <a:ext uri="{28A0092B-C50C-407E-A947-70E740481C1C}">
-                          <a14:useLocalDpi xmlns:a14="http://schemas.microsoft.com/office/drawing/2010/main" val="0"/>
-                        </a:ext>
-                      </a:extLst>
-                    </a:blip>
-                    <a:stretch>
-                      <a:fillRect/>
-                    </a:stretch>
-                  </pic:blipFill>
-                  <pic:spPr>
-                    <a:xfrm>
-                      <a:off x="0" y="0"/>
-                      <a:ext cx="5943600" cy="3341370"/>
-                    </a:xfrm>
-                    <a:prstGeom prst="rect">
-                      <a:avLst/>
-                    </a:prstGeom>
-                  </pic:spPr>
-                </pic:pic>
-              </a:graphicData>
-            </a:graphic>
-          </wp:inline>
-        </w:drawing>
-      </w:r>
-    </w:p>
-    <w:p>
-      <w:r>
-        <w:rPr>
-          <w:rFonts w:hint="eastAsia"/>
-        </w:rPr>
-        <w:t>在玩家</w:t>
-      </w:r>
-      <w:r>
-        <w:rPr>
-          <w:rFonts w:hint="eastAsia"/>
-        </w:rPr>
-        <w:t xml:space="preserve"> A</w:t>
-      </w:r>
-      <w:r>
-        <w:t xml:space="preserve"> </w:t>
-      </w:r>
-      <w:r>
-        <w:rPr>
-          <w:rFonts w:hint="eastAsia"/>
-        </w:rPr>
-        <w:t>提交了策略和随机种子的哈希值之后会看到等待另一玩家的界面：</w:t>
-      </w:r>
-      <w:r>
-        <w:rPr>
-          <w:noProof/>
-        </w:rPr>
-        <w:drawing>
-          <wp:inline distT="0" distB="0" distL="0" distR="0">
-            <wp:extent cx="5943600" cy="3341370"/>
-            <wp:effectExtent l="0" t="0" r="0" b="0"/>
-            <wp:docPr id="3" name="Picture 3"/>
-            <wp:cNvGraphicFramePr>
-              <a:graphicFrameLocks xmlns:a="http://schemas.openxmlformats.org/drawingml/2006/main" noChangeAspect="1"/>
-            </wp:cNvGraphicFramePr>
-            <a:graphic xmlns:a="http://schemas.openxmlformats.org/drawingml/2006/main">
-              <a:graphicData uri="http://schemas.openxmlformats.org/drawingml/2006/picture">
-                <pic:pic xmlns:pic="http://schemas.openxmlformats.org/drawingml/2006/picture">
-                  <pic:nvPicPr>
-                    <pic:cNvPr id="3" name="Screenshot (15).png"/>
-                    <pic:cNvPicPr/>
-                  </pic:nvPicPr>
-                  <pic:blipFill>
-                    <a:blip r:embed="rId9">
-                      <a:extLst>
-                        <a:ext uri="{28A0092B-C50C-407E-A947-70E740481C1C}">
-                          <a14:useLocalDpi xmlns:a14="http://schemas.microsoft.com/office/drawing/2010/main" val="0"/>
-                        </a:ext>
-                      </a:extLst>
-                    </a:blip>
-                    <a:stretch>
-                      <a:fillRect/>
-                    </a:stretch>
-                  </pic:blipFill>
-                  <pic:spPr>
-                    <a:xfrm>
-                      <a:off x="0" y="0"/>
-                      <a:ext cx="5943600" cy="3341370"/>
-                    </a:xfrm>
-                    <a:prstGeom prst="rect">
-                      <a:avLst/>
-                    </a:prstGeom>
-                  </pic:spPr>
-                </pic:pic>
-              </a:graphicData>
-            </a:graphic>
-          </wp:inline>
-        </w:drawing>
-      </w:r>
-    </w:p>
-    <w:p>
-      <w:r>
-        <w:rPr>
-          <w:rFonts w:hint="eastAsia"/>
-        </w:rPr>
-        <w:lastRenderedPageBreak/>
-        <w:t>在玩家</w:t>
-      </w:r>
-      <w:r>
-        <w:rPr>
-          <w:rFonts w:hint="eastAsia"/>
-        </w:rPr>
-        <w:t>B</w:t>
-      </w:r>
-      <w:r>
-        <w:t xml:space="preserve"> </w:t>
-      </w:r>
-      <w:r>
-        <w:rPr>
-          <w:rFonts w:hint="eastAsia"/>
-        </w:rPr>
-        <w:t>同样登录了自己的钱包之后，会自动加入到已有的游戏之中：</w:t>
-      </w:r>
-      <w:r>
-        <w:rPr>
-          <w:noProof/>
-        </w:rPr>
-        <w:drawing>
-          <wp:inline distT="0" distB="0" distL="0" distR="0">
-            <wp:extent cx="5943600" cy="3341370"/>
-            <wp:effectExtent l="0" t="0" r="0" b="0"/>
-            <wp:docPr id="4" name="Picture 4"/>
-            <wp:cNvGraphicFramePr>
-              <a:graphicFrameLocks xmlns:a="http://schemas.openxmlformats.org/drawingml/2006/main" noChangeAspect="1"/>
-            </wp:cNvGraphicFramePr>
-            <a:graphic xmlns:a="http://schemas.openxmlformats.org/drawingml/2006/main">
-              <a:graphicData uri="http://schemas.openxmlformats.org/drawingml/2006/picture">
-                <pic:pic xmlns:pic="http://schemas.openxmlformats.org/drawingml/2006/picture">
-                  <pic:nvPicPr>
-                    <pic:cNvPr id="4" name="Screenshot (16).png"/>
-                    <pic:cNvPicPr/>
-                  </pic:nvPicPr>
-                  <pic:blipFill>
-                    <a:blip r:embed="rId10">
-                      <a:extLst>
-                        <a:ext uri="{28A0092B-C50C-407E-A947-70E740481C1C}">
-                          <a14:useLocalDpi xmlns:a14="http://schemas.microsoft.com/office/drawing/2010/main" val="0"/>
-                        </a:ext>
-                      </a:extLst>
-                    </a:blip>
-                    <a:stretch>
-                      <a:fillRect/>
-                    </a:stretch>
-                  </pic:blipFill>
-                  <pic:spPr>
-                    <a:xfrm>
-                      <a:off x="0" y="0"/>
-                      <a:ext cx="5943600" cy="3341370"/>
-                    </a:xfrm>
-                    <a:prstGeom prst="rect">
-                      <a:avLst/>
-                    </a:prstGeom>
-                  </pic:spPr>
-                </pic:pic>
-              </a:graphicData>
-            </a:graphic>
-          </wp:inline>
-        </w:drawing>
-      </w:r>
-    </w:p>
-    <w:p>
-      <w:r>
-        <w:rPr>
-          <w:rFonts w:hint="eastAsia"/>
-        </w:rPr>
-        <w:t>玩家</w:t>
-      </w:r>
-      <w:r>
-        <w:rPr>
-          <w:rFonts w:hint="eastAsia"/>
-        </w:rPr>
-        <w:t>B</w:t>
-      </w:r>
-      <w:r>
-        <w:rPr>
-          <w:rFonts w:hint="eastAsia"/>
-        </w:rPr>
-        <w:t>选定了策略和随机种子之后：</w:t>
-      </w:r>
-    </w:p>
-    <w:p>
-      <w:pPr>
-        <w:rPr>
-          <w:noProof/>
-        </w:rPr>
-      </w:pPr>
-      <w:r>
-        <w:rPr>
-          <w:noProof/>
-        </w:rPr>
-        <w:drawing>
-          <wp:inline distT="0" distB="0" distL="0" distR="0">
-            <wp:extent cx="5943600" cy="3341370"/>
-            <wp:effectExtent l="0" t="0" r="0" b="0"/>
-            <wp:docPr id="5" name="Picture 5"/>
-            <wp:cNvGraphicFramePr>
-              <a:graphicFrameLocks xmlns:a="http://schemas.openxmlformats.org/drawingml/2006/main" noChangeAspect="1"/>
-            </wp:cNvGraphicFramePr>
-            <a:graphic xmlns:a="http://schemas.openxmlformats.org/drawingml/2006/main">
-              <a:graphicData uri="http://schemas.openxmlformats.org/drawingml/2006/picture">
-                <pic:pic xmlns:pic="http://schemas.openxmlformats.org/drawingml/2006/picture">
-                  <pic:nvPicPr>
-                    <pic:cNvPr id="5" name="Screenshot (17).png"/>
-                    <pic:cNvPicPr/>
-                  </pic:nvPicPr>
-                  <pic:blipFill>
-                    <a:blip r:embed="rId11">
-                      <a:extLst>
-                        <a:ext uri="{28A0092B-C50C-407E-A947-70E740481C1C}">
-                          <a14:useLocalDpi xmlns:a14="http://schemas.microsoft.com/office/drawing/2010/main" val="0"/>
-                        </a:ext>
-                      </a:extLst>
-                    </a:blip>
-                    <a:stretch>
-                      <a:fillRect/>
-                    </a:stretch>
-                  </pic:blipFill>
-                  <pic:spPr>
-                    <a:xfrm>
-                      <a:off x="0" y="0"/>
-                      <a:ext cx="5943600" cy="3341370"/>
-                    </a:xfrm>
-                    <a:prstGeom prst="rect">
-                      <a:avLst/>
-                    </a:prstGeom>
-                  </pic:spPr>
-                </pic:pic>
-              </a:graphicData>
-            </a:graphic>
-          </wp:inline>
-        </w:drawing>
-      </w:r>
-    </w:p>
-    <w:p/>
-    <w:p/>
-    <w:p/>
-    <w:p>
-      <w:r>
-        <w:rPr>
-          <w:rFonts w:hint="eastAsia"/>
-        </w:rPr>
-        <w:lastRenderedPageBreak/>
-        <w:t>在两名玩家均确定策略且提交过随机种子哈希值之后，会被要求提交随机种子原始值：</w:t>
-      </w:r>
-    </w:p>
-    <w:p>
-      <w:r>
-        <w:rPr>
-          <w:noProof/>
-        </w:rPr>
-        <w:drawing>
-          <wp:inline distT="0" distB="0" distL="0" distR="0">
-            <wp:extent cx="5943600" cy="3341370"/>
-            <wp:effectExtent l="0" t="0" r="0" b="0"/>
-            <wp:docPr id="6" name="Picture 6"/>
-            <wp:cNvGraphicFramePr>
-              <a:graphicFrameLocks xmlns:a="http://schemas.openxmlformats.org/drawingml/2006/main" noChangeAspect="1"/>
-            </wp:cNvGraphicFramePr>
-            <a:graphic xmlns:a="http://schemas.openxmlformats.org/drawingml/2006/main">
-              <a:graphicData uri="http://schemas.openxmlformats.org/drawingml/2006/picture">
-                <pic:pic xmlns:pic="http://schemas.openxmlformats.org/drawingml/2006/picture">
-                  <pic:nvPicPr>
-                    <pic:cNvPr id="6" name="Screenshot (18).png"/>
-                    <pic:cNvPicPr/>
-                  </pic:nvPicPr>
-                  <pic:blipFill>
-                    <a:blip r:embed="rId12">
-                      <a:extLst>
-                        <a:ext uri="{28A0092B-C50C-407E-A947-70E740481C1C}">
-                          <a14:useLocalDpi xmlns:a14="http://schemas.microsoft.com/office/drawing/2010/main" val="0"/>
-                        </a:ext>
-                      </a:extLst>
-                    </a:blip>
-                    <a:stretch>
-                      <a:fillRect/>
-                    </a:stretch>
-                  </pic:blipFill>
-                  <pic:spPr>
-                    <a:xfrm>
-                      <a:off x="0" y="0"/>
-                      <a:ext cx="5943600" cy="3341370"/>
-                    </a:xfrm>
-                    <a:prstGeom prst="rect">
-                      <a:avLst/>
-                    </a:prstGeom>
-                  </pic:spPr>
-                </pic:pic>
-              </a:graphicData>
-            </a:graphic>
-          </wp:inline>
-        </w:drawing>
-      </w:r>
-      <w:r>
-        <w:rPr>
-          <w:noProof/>
-        </w:rPr>
-        <w:drawing>
-          <wp:inline distT="0" distB="0" distL="0" distR="0">
-            <wp:extent cx="5943600" cy="3341370"/>
-            <wp:effectExtent l="0" t="0" r="0" b="0"/>
-            <wp:docPr id="7" name="Picture 7"/>
-            <wp:cNvGraphicFramePr>
-              <a:graphicFrameLocks xmlns:a="http://schemas.openxmlformats.org/drawingml/2006/main" noChangeAspect="1"/>
-            </wp:cNvGraphicFramePr>
-            <a:graphic xmlns:a="http://schemas.openxmlformats.org/drawingml/2006/main">
-              <a:graphicData uri="http://schemas.openxmlformats.org/drawingml/2006/picture">
-                <pic:pic xmlns:pic="http://schemas.openxmlformats.org/drawingml/2006/picture">
-                  <pic:nvPicPr>
-                    <pic:cNvPr id="7" name="Screenshot (19).png"/>
-                    <pic:cNvPicPr/>
-                  </pic:nvPicPr>
-                  <pic:blipFill>
-                    <a:blip r:embed="rId13">
-                      <a:extLst>
-                        <a:ext uri="{28A0092B-C50C-407E-A947-70E740481C1C}">
-                          <a14:useLocalDpi xmlns:a14="http://schemas.microsoft.com/office/drawing/2010/main" val="0"/>
-                        </a:ext>
-                      </a:extLst>
-                    </a:blip>
-                    <a:stretch>
-                      <a:fillRect/>
-                    </a:stretch>
-                  </pic:blipFill>
-                  <pic:spPr>
-                    <a:xfrm>
-                      <a:off x="0" y="0"/>
-                      <a:ext cx="5943600" cy="3341370"/>
-                    </a:xfrm>
-                    <a:prstGeom prst="rect">
-                      <a:avLst/>
-                    </a:prstGeom>
-                  </pic:spPr>
-                </pic:pic>
-              </a:graphicData>
-            </a:graphic>
-          </wp:inline>
-        </w:drawing>
-      </w:r>
-    </w:p>
-    <w:p/>
-    <w:p/>
-    <w:p/>
-    <w:p>
-      <w:r>
-        <w:rPr>
-          <w:rFonts w:hint="eastAsia"/>
-        </w:rPr>
-        <w:lastRenderedPageBreak/>
-        <w:t>在两名玩家均提交过随机种子原始值之后</w:t>
-      </w:r>
-      <w:r>
-        <w:rPr>
-          <w:rFonts w:hint="eastAsia"/>
-        </w:rPr>
-        <w:t>，系统会自动判定游戏结果</w:t>
-      </w:r>
-      <w:r>
-        <w:rPr>
-          <w:rFonts w:hint="eastAsia"/>
-        </w:rPr>
-        <w:t>，并将相应的</w:t>
-      </w:r>
-      <w:r>
-        <w:rPr>
-          <w:rFonts w:hint="eastAsia"/>
-        </w:rPr>
-        <w:t xml:space="preserve"> NAS</w:t>
-      </w:r>
-      <w:r>
-        <w:t xml:space="preserve"> </w:t>
-      </w:r>
-      <w:r>
-        <w:rPr>
-          <w:rFonts w:hint="eastAsia"/>
-        </w:rPr>
-        <w:t>进行转移（注意两名玩家的</w:t>
-      </w:r>
-      <w:r>
-        <w:rPr>
-          <w:rFonts w:hint="eastAsia"/>
-        </w:rPr>
-        <w:t xml:space="preserve"> </w:t>
-      </w:r>
-      <w:r>
-        <w:t xml:space="preserve">balance </w:t>
-      </w:r>
-      <w:r>
-        <w:rPr>
-          <w:rFonts w:hint="eastAsia"/>
-        </w:rPr>
-        <w:t>变化）：</w:t>
-      </w:r>
-      <w:r>
-        <w:rPr>
-          <w:noProof/>
-        </w:rPr>
-        <w:drawing>
-          <wp:inline distT="0" distB="0" distL="0" distR="0">
-            <wp:extent cx="5943600" cy="3341370"/>
-            <wp:effectExtent l="0" t="0" r="0" b="0"/>
-            <wp:docPr id="8" name="Picture 8"/>
-            <wp:cNvGraphicFramePr>
-              <a:graphicFrameLocks xmlns:a="http://schemas.openxmlformats.org/drawingml/2006/main" noChangeAspect="1"/>
-            </wp:cNvGraphicFramePr>
-            <a:graphic xmlns:a="http://schemas.openxmlformats.org/drawingml/2006/main">
-              <a:graphicData uri="http://schemas.openxmlformats.org/drawingml/2006/picture">
-                <pic:pic xmlns:pic="http://schemas.openxmlformats.org/drawingml/2006/picture">
-                  <pic:nvPicPr>
-                    <pic:cNvPr id="8" name="Screenshot (20).png"/>
-                    <pic:cNvPicPr/>
-                  </pic:nvPicPr>
-                  <pic:blipFill>
-                    <a:blip r:embed="rId14">
-                      <a:extLst>
-                        <a:ext uri="{28A0092B-C50C-407E-A947-70E740481C1C}">
-                          <a14:useLocalDpi xmlns:a14="http://schemas.microsoft.com/office/drawing/2010/main" val="0"/>
-                        </a:ext>
-                      </a:extLst>
-                    </a:blip>
-                    <a:stretch>
-                      <a:fillRect/>
-                    </a:stretch>
-                  </pic:blipFill>
-                  <pic:spPr>
-                    <a:xfrm>
-                      <a:off x="0" y="0"/>
-                      <a:ext cx="5943600" cy="3341370"/>
-                    </a:xfrm>
-                    <a:prstGeom prst="rect">
-                      <a:avLst/>
-                    </a:prstGeom>
-                  </pic:spPr>
-                </pic:pic>
-              </a:graphicData>
-            </a:graphic>
-          </wp:inline>
-        </w:drawing>
-      </w:r>
-      <w:r>
-        <w:rPr>
-          <w:noProof/>
-        </w:rPr>
-        <w:drawing>
-          <wp:inline distT="0" distB="0" distL="0" distR="0">
-            <wp:extent cx="5943600" cy="3341370"/>
-            <wp:effectExtent l="0" t="0" r="0" b="0"/>
-            <wp:docPr id="9" name="Picture 9"/>
-            <wp:cNvGraphicFramePr>
-              <a:graphicFrameLocks xmlns:a="http://schemas.openxmlformats.org/drawingml/2006/main" noChangeAspect="1"/>
-            </wp:cNvGraphicFramePr>
-            <a:graphic xmlns:a="http://schemas.openxmlformats.org/drawingml/2006/main">
-              <a:graphicData uri="http://schemas.openxmlformats.org/drawingml/2006/picture">
-                <pic:pic xmlns:pic="http://schemas.openxmlformats.org/drawingml/2006/picture">
-                  <pic:nvPicPr>
-                    <pic:cNvPr id="9" name="Screenshot (21).png"/>
-                    <pic:cNvPicPr/>
-                  </pic:nvPicPr>
-                  <pic:blipFill>
-                    <a:blip r:embed="rId15">
-                      <a:extLst>
-                        <a:ext uri="{28A0092B-C50C-407E-A947-70E740481C1C}">
-                          <a14:useLocalDpi xmlns:a14="http://schemas.microsoft.com/office/drawing/2010/main" val="0"/>
-                        </a:ext>
-                      </a:extLst>
-                    </a:blip>
-                    <a:stretch>
-                      <a:fillRect/>
-                    </a:stretch>
-                  </pic:blipFill>
-                  <pic:spPr>
-                    <a:xfrm>
-                      <a:off x="0" y="0"/>
-                      <a:ext cx="5943600" cy="3341370"/>
-                    </a:xfrm>
-                    <a:prstGeom prst="rect">
-                      <a:avLst/>
-                    </a:prstGeom>
-                  </pic:spPr>
-                </pic:pic>
-              </a:graphicData>
-            </a:graphic>
-          </wp:inline>
-        </w:drawing>
-      </w:r>
+      <w:bookmarkStart w:id="0" w:name="_GoBack"/>
+      <w:bookmarkEnd w:id="0"/>
     </w:p>
     <w:sectPr>
       <w:pgSz w:w="12240" w:h="15840"/>
@@ -2217,7 +1632,7 @@
 </file>
 
 <file path=customXml/itemProps1.xml><?xml version="1.0" encoding="utf-8"?>
-<ds:datastoreItem xmlns:ds="http://schemas.openxmlformats.org/officeDocument/2006/customXml" ds:itemID="{9CCCFBC6-5B81-4A98-A4CC-331375C535A0}">
+<ds:datastoreItem xmlns:ds="http://schemas.openxmlformats.org/officeDocument/2006/customXml" ds:itemID="{806FF440-C5B3-4F9A-9F12-27A54827C1C3}">
   <ds:schemaRefs>
     <ds:schemaRef ds:uri="http://schemas.openxmlformats.org/officeDocument/2006/bibliography"/>
   </ds:schemaRefs>

</xml_diff>